<commit_message>
Agregan imagenes de encabezados de recursos
</commit_message>
<xml_diff>
--- a/documentacion/Reuniones/3-reunion 12-11-19 Luis(REVISADO)/Unidocentes.docx
+++ b/documentacion/Reuniones/3-reunion 12-11-19 Luis(REVISADO)/Unidocentes.docx
@@ -178,8 +178,6 @@
               </w:tabs>
               <w:jc w:val="center"/>
             </w:pPr>
-            <w:bookmarkStart w:id="0" w:name="_GoBack"/>
-            <w:bookmarkEnd w:id="0"/>
             <w:r>
               <w:t>Select:</w:t>
             </w:r>
@@ -223,6 +221,8 @@
             </w:r>
           </w:p>
         </w:tc>
+        <w:bookmarkStart w:id="0" w:name="_GoBack"/>
+        <w:bookmarkEnd w:id="0"/>
       </w:tr>
       <w:tr>
         <w:tc>
@@ -811,57 +811,6 @@
         </w:rPr>
         <w:t>Círculo de la Creatividad</w:t>
       </w:r>
-    </w:p>
-    <w:p/>
-    <w:p/>
-    <w:p/>
-    <w:p/>
-    <w:p>
-      <w:r>
-        <w:t xml:space="preserve"> </w:t>
-      </w:r>
-    </w:p>
-    <w:p>
-      <w:pPr>
-        <w:tabs>
-          <w:tab w:val="left" w:pos="1800"/>
-        </w:tabs>
-      </w:pPr>
-    </w:p>
-    <w:p>
-      <w:pPr>
-        <w:tabs>
-          <w:tab w:val="left" w:pos="1800"/>
-        </w:tabs>
-      </w:pPr>
-    </w:p>
-    <w:p>
-      <w:pPr>
-        <w:tabs>
-          <w:tab w:val="left" w:pos="1800"/>
-        </w:tabs>
-      </w:pPr>
-    </w:p>
-    <w:p>
-      <w:pPr>
-        <w:tabs>
-          <w:tab w:val="left" w:pos="1800"/>
-        </w:tabs>
-      </w:pPr>
-    </w:p>
-    <w:p>
-      <w:pPr>
-        <w:tabs>
-          <w:tab w:val="left" w:pos="1800"/>
-        </w:tabs>
-      </w:pPr>
-    </w:p>
-    <w:p>
-      <w:pPr>
-        <w:tabs>
-          <w:tab w:val="left" w:pos="975"/>
-        </w:tabs>
-      </w:pPr>
     </w:p>
     <w:sectPr>
       <w:pgSz w:w="12240" w:h="15840"/>
@@ -1863,7 +1812,7 @@
 </file>
 
 <file path=customXml/itemProps1.xml><?xml version="1.0" encoding="utf-8"?>
-<ds:datastoreItem xmlns:ds="http://schemas.openxmlformats.org/officeDocument/2006/customXml" ds:itemID="{48452389-48DE-4796-9935-34979B374E52}">
+<ds:datastoreItem xmlns:ds="http://schemas.openxmlformats.org/officeDocument/2006/customXml" ds:itemID="{0D8EF9C7-3439-4ABA-BFC8-8F78851A48BD}">
   <ds:schemaRefs>
     <ds:schemaRef ds:uri="http://schemas.openxmlformats.org/officeDocument/2006/bibliography"/>
   </ds:schemaRefs>

</xml_diff>